<commit_message>
mappings, delete and update operations'
</commit_message>
<xml_diff>
--- a/Prem- spring boot microservices.docx
+++ b/Prem- spring boot microservices.docx
@@ -192,11 +192,13 @@
           <w:numId w:val="2"/>
         </w:numPr>
         <w:rPr>
-          <w:lang w:val="en-US"/>
-        </w:rPr>
-      </w:pPr>
-      <w:r>
-        <w:rPr>
+          <w:highlight w:val="yellow"/>
+          <w:lang w:val="en-US"/>
+        </w:rPr>
+      </w:pPr>
+      <w:r>
+        <w:rPr>
+          <w:highlight w:val="yellow"/>
           <w:lang w:val="en-US"/>
         </w:rPr>
         <w:t>IOC container</w:t>
@@ -210,11 +212,13 @@
           <w:numId w:val="2"/>
         </w:numPr>
         <w:rPr>
-          <w:lang w:val="en-US"/>
-        </w:rPr>
-      </w:pPr>
-      <w:r>
-        <w:rPr>
+          <w:highlight w:val="yellow"/>
+          <w:lang w:val="en-US"/>
+        </w:rPr>
+      </w:pPr>
+      <w:r>
+        <w:rPr>
+          <w:highlight w:val="yellow"/>
           <w:lang w:val="en-US"/>
         </w:rPr>
         <w:t>Dependency Injection</w:t>
@@ -228,11 +232,13 @@
           <w:numId w:val="2"/>
         </w:numPr>
         <w:rPr>
-          <w:lang w:val="en-US"/>
-        </w:rPr>
-      </w:pPr>
-      <w:r>
-        <w:rPr>
+          <w:highlight w:val="yellow"/>
+          <w:lang w:val="en-US"/>
+        </w:rPr>
+      </w:pPr>
+      <w:r>
+        <w:rPr>
+          <w:highlight w:val="yellow"/>
           <w:lang w:val="en-US"/>
         </w:rPr>
         <w:t>Bean</w:t>
@@ -246,12 +252,14 @@
           <w:numId w:val="2"/>
         </w:numPr>
         <w:rPr>
+          <w:highlight w:val="yellow"/>
           <w:lang w:val="en-US"/>
         </w:rPr>
       </w:pPr>
       <w:proofErr w:type="spellStart"/>
       <w:r>
         <w:rPr>
+          <w:highlight w:val="yellow"/>
           <w:lang w:val="en-US"/>
         </w:rPr>
         <w:t>Autowiring</w:t>
@@ -302,11 +310,13 @@
           <w:numId w:val="3"/>
         </w:numPr>
         <w:rPr>
-          <w:lang w:val="en-US"/>
-        </w:rPr>
-      </w:pPr>
-      <w:r>
-        <w:rPr>
+          <w:highlight w:val="yellow"/>
+          <w:lang w:val="en-US"/>
+        </w:rPr>
+      </w:pPr>
+      <w:r>
+        <w:rPr>
+          <w:highlight w:val="yellow"/>
           <w:lang w:val="en-US"/>
         </w:rPr>
         <w:t>Spring boot crud operations - POST, GET, PUT, DELETE Mappings</w:t>
@@ -430,12 +440,14 @@
           <w:numId w:val="3"/>
         </w:numPr>
         <w:rPr>
+          <w:highlight w:val="yellow"/>
           <w:lang w:val="en-US"/>
         </w:rPr>
       </w:pPr>
       <w:proofErr w:type="spellStart"/>
       <w:r>
         <w:rPr>
+          <w:highlight w:val="yellow"/>
           <w:lang w:val="en-US"/>
         </w:rPr>
         <w:t>Jpa</w:t>
@@ -443,6 +455,7 @@
       <w:proofErr w:type="spellEnd"/>
       <w:r>
         <w:rPr>
+          <w:highlight w:val="yellow"/>
           <w:lang w:val="en-US"/>
         </w:rPr>
         <w:t xml:space="preserve"> repository --- Java </w:t>
@@ -450,6 +463,7 @@
       <w:proofErr w:type="spellStart"/>
       <w:r>
         <w:rPr>
+          <w:highlight w:val="yellow"/>
           <w:lang w:val="en-US"/>
         </w:rPr>
         <w:t>Persistance</w:t>
@@ -457,6 +471,7 @@
       <w:proofErr w:type="spellEnd"/>
       <w:r>
         <w:rPr>
+          <w:highlight w:val="yellow"/>
           <w:lang w:val="en-US"/>
         </w:rPr>
         <w:t xml:space="preserve"> API</w:t>
@@ -488,12 +503,14 @@
           <w:numId w:val="3"/>
         </w:numPr>
         <w:rPr>
+          <w:highlight w:val="yellow"/>
           <w:lang w:val="en-US"/>
         </w:rPr>
       </w:pPr>
       <w:proofErr w:type="spellStart"/>
       <w:r>
         <w:rPr>
+          <w:highlight w:val="yellow"/>
           <w:lang w:val="en-US"/>
         </w:rPr>
         <w:t>Jpa</w:t>
@@ -501,6 +518,7 @@
       <w:proofErr w:type="spellEnd"/>
       <w:r>
         <w:rPr>
+          <w:highlight w:val="yellow"/>
           <w:lang w:val="en-US"/>
         </w:rPr>
         <w:t xml:space="preserve"> </w:t>
@@ -508,6 +526,7 @@
       <w:proofErr w:type="spellStart"/>
       <w:r>
         <w:rPr>
+          <w:highlight w:val="yellow"/>
           <w:lang w:val="en-US"/>
         </w:rPr>
         <w:t>anotations</w:t>
@@ -522,12 +541,14 @@
           <w:numId w:val="3"/>
         </w:numPr>
         <w:rPr>
+          <w:highlight w:val="yellow"/>
           <w:lang w:val="en-US"/>
         </w:rPr>
       </w:pPr>
       <w:proofErr w:type="spellStart"/>
       <w:r>
         <w:rPr>
+          <w:highlight w:val="yellow"/>
           <w:lang w:val="en-US"/>
         </w:rPr>
         <w:t>Jpa</w:t>
@@ -535,6 +556,7 @@
       <w:proofErr w:type="spellEnd"/>
       <w:r>
         <w:rPr>
+          <w:highlight w:val="yellow"/>
           <w:lang w:val="en-US"/>
         </w:rPr>
         <w:t xml:space="preserve"> queries</w:t>
@@ -548,12 +570,14 @@
           <w:numId w:val="3"/>
         </w:numPr>
         <w:rPr>
+          <w:highlight w:val="yellow"/>
           <w:lang w:val="en-US"/>
         </w:rPr>
       </w:pPr>
       <w:proofErr w:type="spellStart"/>
       <w:r>
         <w:rPr>
+          <w:highlight w:val="yellow"/>
           <w:lang w:val="en-US"/>
         </w:rPr>
         <w:t>Jpql</w:t>
@@ -561,6 +585,7 @@
       <w:proofErr w:type="spellEnd"/>
       <w:r>
         <w:rPr>
+          <w:highlight w:val="yellow"/>
           <w:lang w:val="en-US"/>
         </w:rPr>
         <w:t xml:space="preserve"> queries</w:t>
@@ -574,11 +599,13 @@
           <w:numId w:val="3"/>
         </w:numPr>
         <w:rPr>
-          <w:lang w:val="en-US"/>
-        </w:rPr>
-      </w:pPr>
-      <w:r>
-        <w:rPr>
+          <w:highlight w:val="yellow"/>
+          <w:lang w:val="en-US"/>
+        </w:rPr>
+      </w:pPr>
+      <w:r>
+        <w:rPr>
+          <w:highlight w:val="yellow"/>
           <w:lang w:val="en-US"/>
         </w:rPr>
         <w:t>SQL -native queries</w:t>
@@ -592,11 +619,13 @@
           <w:numId w:val="3"/>
         </w:numPr>
         <w:rPr>
-          <w:lang w:val="en-US"/>
-        </w:rPr>
-      </w:pPr>
-      <w:r>
-        <w:rPr>
+          <w:highlight w:val="yellow"/>
+          <w:lang w:val="en-US"/>
+        </w:rPr>
+      </w:pPr>
+      <w:r>
+        <w:rPr>
+          <w:highlight w:val="yellow"/>
           <w:lang w:val="en-US"/>
         </w:rPr>
         <w:t xml:space="preserve">Db connections with </w:t>
@@ -604,6 +633,7 @@
       <w:proofErr w:type="spellStart"/>
       <w:r>
         <w:rPr>
+          <w:highlight w:val="yellow"/>
           <w:lang w:val="en-US"/>
         </w:rPr>
         <w:t>mysql</w:t>
@@ -773,11 +803,19 @@
           <w:lang w:val="en-US"/>
         </w:rPr>
       </w:pPr>
-      <w:r>
-        <w:rPr>
-          <w:lang w:val="en-US"/>
-        </w:rPr>
-        <w:t>Maven build tool</w:t>
+      <w:proofErr w:type="gramStart"/>
+      <w:r>
+        <w:rPr>
+          <w:lang w:val="en-US"/>
+        </w:rPr>
+        <w:t>Maven</w:t>
+      </w:r>
+      <w:proofErr w:type="gramEnd"/>
+      <w:r>
+        <w:rPr>
+          <w:lang w:val="en-US"/>
+        </w:rPr>
+        <w:t xml:space="preserve"> build tool</w:t>
       </w:r>
     </w:p>
     <w:p>

</xml_diff>